<commit_message>
nya versioner av doument
</commit_message>
<xml_diff>
--- a/netcare/src/main/docs/Min Halsoplan RA Dokumentlista NMI.docx
+++ b/netcare/src/main/docs/Min Halsoplan RA Dokumentlista NMI.docx
@@ -208,7 +208,7 @@
               <w:ind w:left="0"/>
             </w:pPr>
             <w:r>
-              <w:t>MHP-D-004</w:t>
+              <w:t>MHP-D-023</w:t>
             </w:r>
           </w:p>
         </w:tc>
@@ -224,15 +224,9 @@
             <w:r>
               <w:t xml:space="preserve">Min Halsoplan - </w:t>
             </w:r>
-            <w:r>
-              <w:t xml:space="preserve">Riskanalys inkl. rapport och </w:t>
-            </w:r>
             <w:proofErr w:type="spellStart"/>
             <w:r>
-              <w:t>atga</w:t>
-            </w:r>
-            <w:r>
-              <w:t>rder</w:t>
+              <w:t>Anvandarmanual</w:t>
             </w:r>
             <w:proofErr w:type="spellEnd"/>
           </w:p>
@@ -249,7 +243,7 @@
               <w:ind w:left="0"/>
             </w:pPr>
             <w:r>
-              <w:t>MHP-D-006</w:t>
+              <w:t>MHP-D-004</w:t>
             </w:r>
           </w:p>
         </w:tc>
@@ -263,8 +257,19 @@
               <w:ind w:left="0"/>
             </w:pPr>
             <w:r>
-              <w:t>Min Halsoplan - Kvalitetsplan</w:t>
-            </w:r>
+              <w:t xml:space="preserve">Min Halsoplan - </w:t>
+            </w:r>
+            <w:r>
+              <w:t xml:space="preserve">Riskanalys inkl. rapport och </w:t>
+            </w:r>
+            <w:proofErr w:type="spellStart"/>
+            <w:r>
+              <w:t>atga</w:t>
+            </w:r>
+            <w:r>
+              <w:t>rder</w:t>
+            </w:r>
+            <w:proofErr w:type="spellEnd"/>
           </w:p>
         </w:tc>
       </w:tr>
@@ -279,7 +284,7 @@
               <w:ind w:left="0"/>
             </w:pPr>
             <w:r>
-              <w:t>MHP-D-010</w:t>
+              <w:t>MHP-D-006</w:t>
             </w:r>
           </w:p>
         </w:tc>
@@ -293,10 +298,7 @@
               <w:ind w:left="0"/>
             </w:pPr>
             <w:r>
-              <w:t>Min Halsoplan - A</w:t>
-            </w:r>
-            <w:r>
-              <w:t>ndringshanteringsrutin</w:t>
+              <w:t>Min Halsoplan - Kvalitetsplan</w:t>
             </w:r>
           </w:p>
         </w:tc>
@@ -312,7 +314,7 @@
               <w:ind w:left="0"/>
             </w:pPr>
             <w:r>
-              <w:t>MHP-D-011</w:t>
+              <w:t>MHP-D-010</w:t>
             </w:r>
           </w:p>
         </w:tc>
@@ -326,24 +328,11 @@
               <w:ind w:left="0"/>
             </w:pPr>
             <w:r>
-              <w:t>Min H</w:t>
-            </w:r>
-            <w:r>
-              <w:t xml:space="preserve">alsoplan - Software </w:t>
-            </w:r>
-            <w:proofErr w:type="spellStart"/>
-            <w:r>
-              <w:t>Architecture</w:t>
-            </w:r>
-            <w:proofErr w:type="spellEnd"/>
-            <w:r>
-              <w:t xml:space="preserve"> </w:t>
-            </w:r>
-            <w:proofErr w:type="spellStart"/>
-            <w:r>
-              <w:t>Document</w:t>
-            </w:r>
-            <w:proofErr w:type="spellEnd"/>
+              <w:t>Min Halsoplan - A</w:t>
+            </w:r>
+            <w:r>
+              <w:t>ndringshanteringsrutin</w:t>
+            </w:r>
           </w:p>
         </w:tc>
       </w:tr>
@@ -358,7 +347,7 @@
               <w:ind w:left="0"/>
             </w:pPr>
             <w:r>
-              <w:t>MHP-D-012</w:t>
+              <w:t>MHP-D-011</w:t>
             </w:r>
           </w:p>
         </w:tc>
@@ -372,8 +361,24 @@
               <w:ind w:left="0"/>
             </w:pPr>
             <w:r>
-              <w:t>Min Halsoplan - Testplan</w:t>
-            </w:r>
+              <w:t>Min H</w:t>
+            </w:r>
+            <w:r>
+              <w:t xml:space="preserve">alsoplan - Software </w:t>
+            </w:r>
+            <w:proofErr w:type="spellStart"/>
+            <w:r>
+              <w:t>Architecture</w:t>
+            </w:r>
+            <w:proofErr w:type="spellEnd"/>
+            <w:r>
+              <w:t xml:space="preserve"> </w:t>
+            </w:r>
+            <w:proofErr w:type="spellStart"/>
+            <w:r>
+              <w:t>Document</w:t>
+            </w:r>
+            <w:proofErr w:type="spellEnd"/>
           </w:p>
         </w:tc>
       </w:tr>
@@ -388,7 +393,7 @@
               <w:ind w:left="0"/>
             </w:pPr>
             <w:r>
-              <w:t>MHP-D-013</w:t>
+              <w:t>MHP-D-012</w:t>
             </w:r>
           </w:p>
         </w:tc>
@@ -402,13 +407,7 @@
               <w:ind w:left="0"/>
             </w:pPr>
             <w:r>
-              <w:t xml:space="preserve">Min Halsoplan </w:t>
-            </w:r>
-            <w:r>
-              <w:t xml:space="preserve">- </w:t>
-            </w:r>
-            <w:r>
-              <w:t>Testfall</w:t>
+              <w:t>Min Halsoplan - Testplan</w:t>
             </w:r>
           </w:p>
         </w:tc>
@@ -424,7 +423,7 @@
               <w:ind w:left="0"/>
             </w:pPr>
             <w:r>
-              <w:t>MHP-D-003</w:t>
+              <w:t>MHP-D-013</w:t>
             </w:r>
           </w:p>
         </w:tc>
@@ -438,7 +437,13 @@
               <w:ind w:left="0"/>
             </w:pPr>
             <w:r>
-              <w:t>Min Halsoplan - Testrapport</w:t>
+              <w:t xml:space="preserve">Min Halsoplan </w:t>
+            </w:r>
+            <w:r>
+              <w:t xml:space="preserve">- </w:t>
+            </w:r>
+            <w:r>
+              <w:t>Testfall</w:t>
             </w:r>
           </w:p>
         </w:tc>
@@ -454,7 +459,7 @@
               <w:ind w:left="0"/>
             </w:pPr>
             <w:r>
-              <w:t>MHP-D-014</w:t>
+              <w:t>MHP-D-003</w:t>
             </w:r>
           </w:p>
         </w:tc>
@@ -468,7 +473,7 @@
               <w:ind w:left="0"/>
             </w:pPr>
             <w:r>
-              <w:t>Min Halsoplan - Penetrationstest</w:t>
+              <w:t>Min Halsoplan - Testrapport</w:t>
             </w:r>
           </w:p>
         </w:tc>
@@ -484,7 +489,7 @@
               <w:ind w:left="0"/>
             </w:pPr>
             <w:r>
-              <w:t>MHP-D-016</w:t>
+              <w:t>MHP-D-014</w:t>
             </w:r>
           </w:p>
         </w:tc>
@@ -498,13 +503,7 @@
               <w:ind w:left="0"/>
             </w:pPr>
             <w:r>
-              <w:t xml:space="preserve">Min Halsoplan </w:t>
-            </w:r>
-            <w:r>
-              <w:t xml:space="preserve">- </w:t>
-            </w:r>
-            <w:r>
-              <w:t>Releaseprocess</w:t>
+              <w:t>Min Halsoplan - Penetrationstest</w:t>
             </w:r>
           </w:p>
         </w:tc>
@@ -520,7 +519,7 @@
               <w:ind w:left="0"/>
             </w:pPr>
             <w:r>
-              <w:t>MHP-D-019</w:t>
+              <w:t>MHP-D-016</w:t>
             </w:r>
           </w:p>
         </w:tc>
@@ -534,7 +533,13 @@
               <w:ind w:left="0"/>
             </w:pPr>
             <w:r>
-              <w:t>Min Halsoplan - Prestandatest</w:t>
+              <w:t xml:space="preserve">Min Halsoplan </w:t>
+            </w:r>
+            <w:r>
+              <w:t xml:space="preserve">- </w:t>
+            </w:r>
+            <w:r>
+              <w:t>Releaseprocess</w:t>
             </w:r>
           </w:p>
         </w:tc>
@@ -550,7 +555,7 @@
               <w:ind w:left="0"/>
             </w:pPr>
             <w:r>
-              <w:t>MHP-D-020</w:t>
+              <w:t>MHP-D-019</w:t>
             </w:r>
           </w:p>
         </w:tc>
@@ -564,16 +569,8 @@
               <w:ind w:left="0"/>
             </w:pPr>
             <w:r>
-              <w:t>Min H</w:t>
-            </w:r>
-            <w:r>
-              <w:t xml:space="preserve">alsoplan - </w:t>
-            </w:r>
-            <w:proofErr w:type="spellStart"/>
-            <w:r>
-              <w:t>Auditloggning</w:t>
-            </w:r>
-            <w:proofErr w:type="spellEnd"/>
+              <w:t>Min Halsoplan - Prestandatest</w:t>
+            </w:r>
           </w:p>
         </w:tc>
       </w:tr>
@@ -588,7 +585,7 @@
               <w:ind w:left="0"/>
             </w:pPr>
             <w:r>
-              <w:t>MHP-D-021</w:t>
+              <w:t>MHP-D-020</w:t>
             </w:r>
           </w:p>
         </w:tc>
@@ -602,11 +599,16 @@
               <w:ind w:left="0"/>
             </w:pPr>
             <w:r>
-              <w:t>Min Halsoplan - A</w:t>
-            </w:r>
-            <w:r>
-              <w:t>vvikelse- och incidentprocess</w:t>
-            </w:r>
+              <w:t>Min H</w:t>
+            </w:r>
+            <w:r>
+              <w:t xml:space="preserve">alsoplan - </w:t>
+            </w:r>
+            <w:proofErr w:type="spellStart"/>
+            <w:r>
+              <w:t>Auditloggning</w:t>
+            </w:r>
+            <w:proofErr w:type="spellEnd"/>
           </w:p>
         </w:tc>
       </w:tr>
@@ -621,6 +623,39 @@
               <w:ind w:left="0"/>
             </w:pPr>
             <w:r>
+              <w:t>MHP-D-021</w:t>
+            </w:r>
+          </w:p>
+        </w:tc>
+        <w:tc>
+          <w:tcPr>
+            <w:tcW w:w="6095" w:type="dxa"/>
+            <w:vAlign w:val="bottom"/>
+          </w:tcPr>
+          <w:p>
+            <w:pPr>
+              <w:ind w:left="0"/>
+            </w:pPr>
+            <w:r>
+              <w:t>Min Halsoplan - A</w:t>
+            </w:r>
+            <w:r>
+              <w:t>vvikelse- och incidentprocess</w:t>
+            </w:r>
+          </w:p>
+        </w:tc>
+      </w:tr>
+      <w:tr>
+        <w:tc>
+          <w:tcPr>
+            <w:tcW w:w="1668" w:type="dxa"/>
+            <w:vAlign w:val="bottom"/>
+          </w:tcPr>
+          <w:p>
+            <w:pPr>
+              <w:ind w:left="0"/>
+            </w:pPr>
+            <w:r>
               <w:t>MHP-D-022</w:t>
             </w:r>
           </w:p>
@@ -647,7 +682,10 @@
         </w:tc>
       </w:tr>
     </w:tbl>
-    <w:p/>
+    <w:p>
+      <w:bookmarkStart w:id="0" w:name="_GoBack"/>
+      <w:bookmarkEnd w:id="0"/>
+    </w:p>
     <w:p/>
     <w:p>
       <w:pPr>
@@ -1195,8 +1233,6 @@
             <w:pPr>
               <w:ind w:left="0"/>
             </w:pPr>
-            <w:bookmarkStart w:id="0" w:name="_GoBack"/>
-            <w:bookmarkEnd w:id="0"/>
           </w:p>
         </w:tc>
       </w:tr>
@@ -1255,6 +1291,9 @@
               <w:t>Ingå</w:t>
             </w:r>
             <w:r>
+              <w:t>r i</w:t>
+            </w:r>
+            <w:r>
               <w:t xml:space="preserve"> MHP-D-002</w:t>
             </w:r>
           </w:p>
@@ -1306,7 +1345,13 @@
               <w:ind w:left="0"/>
             </w:pPr>
             <w:r>
-              <w:t xml:space="preserve">Ingår </w:t>
+              <w:t>Ingår</w:t>
+            </w:r>
+            <w:r>
+              <w:t xml:space="preserve"> i</w:t>
+            </w:r>
+            <w:r>
+              <w:t xml:space="preserve"> </w:t>
             </w:r>
             <w:r>
               <w:t>MHP-D-002</w:t>
@@ -1975,6 +2020,12 @@
             <w:pPr>
               <w:ind w:left="0"/>
             </w:pPr>
+            <w:r>
+              <w:t>MHP-D-0</w:t>
+            </w:r>
+            <w:r>
+              <w:t>23</w:t>
+            </w:r>
           </w:p>
         </w:tc>
         <w:tc>
@@ -1986,6 +2037,23 @@
             <w:pPr>
               <w:ind w:left="0"/>
             </w:pPr>
+            <w:r>
+              <w:t xml:space="preserve">Min Halsoplan </w:t>
+            </w:r>
+            <w:r>
+              <w:t xml:space="preserve">- </w:t>
+            </w:r>
+            <w:proofErr w:type="spellStart"/>
+            <w:r>
+              <w:t>Anva</w:t>
+            </w:r>
+            <w:r>
+              <w:t>n</w:t>
+            </w:r>
+            <w:r>
+              <w:t>darmanual</w:t>
+            </w:r>
+            <w:proofErr w:type="spellEnd"/>
           </w:p>
         </w:tc>
         <w:tc>
@@ -1996,14 +2064,6 @@
             <w:pPr>
               <w:ind w:left="0"/>
             </w:pPr>
-            <w:proofErr w:type="gramStart"/>
-            <w:r>
-              <w:t>Ej</w:t>
-            </w:r>
-            <w:proofErr w:type="gramEnd"/>
-            <w:r>
-              <w:t xml:space="preserve"> relevant</w:t>
-            </w:r>
           </w:p>
         </w:tc>
       </w:tr>
@@ -2121,6 +2181,7 @@
               <w:t>t</w:t>
             </w:r>
             <w:r>
+              <w:lastRenderedPageBreak/>
               <w:t>loggning</w:t>
             </w:r>
             <w:proofErr w:type="spellEnd"/>
@@ -2507,8 +2568,12 @@
     <w:p/>
     <w:p/>
     <w:sectPr>
-      <w:headerReference w:type="default" r:id="rId8"/>
-      <w:footerReference w:type="default" r:id="rId9"/>
+      <w:headerReference w:type="even" r:id="rId8"/>
+      <w:headerReference w:type="default" r:id="rId9"/>
+      <w:footerReference w:type="even" r:id="rId10"/>
+      <w:footerReference w:type="default" r:id="rId11"/>
+      <w:headerReference w:type="first" r:id="rId12"/>
+      <w:footerReference w:type="first" r:id="rId13"/>
       <w:pgSz w:w="11906" w:h="16838"/>
       <w:pgMar w:top="2977" w:right="1700" w:bottom="1079" w:left="1800" w:header="708" w:footer="660" w:gutter="0"/>
       <w:cols w:space="708"/>
@@ -2542,6 +2607,16 @@
   <w:p>
     <w:pPr>
       <w:pStyle w:val="Footer"/>
+    </w:pPr>
+  </w:p>
+</w:ftr>
+</file>
+
+<file path=word/footer2.xml><?xml version="1.0" encoding="utf-8"?>
+<w:ftr xmlns:wpc="http://schemas.microsoft.com/office/word/2010/wordprocessingCanvas" xmlns:mo="http://schemas.microsoft.com/office/mac/office/2008/main" xmlns:mc="http://schemas.openxmlformats.org/markup-compatibility/2006" xmlns:mv="urn:schemas-microsoft-com:mac:vml" xmlns:o="urn:schemas-microsoft-com:office:office" xmlns:r="http://schemas.openxmlformats.org/officeDocument/2006/relationships" xmlns:m="http://schemas.openxmlformats.org/officeDocument/2006/math" xmlns:v="urn:schemas-microsoft-com:vml" xmlns:wp14="http://schemas.microsoft.com/office/word/2010/wordprocessingDrawing" xmlns:wp="http://schemas.openxmlformats.org/drawingml/2006/wordprocessingDrawing" xmlns:w10="urn:schemas-microsoft-com:office:word" xmlns:w="http://schemas.openxmlformats.org/wordprocessingml/2006/main" xmlns:w14="http://schemas.microsoft.com/office/word/2010/wordml" xmlns:wpg="http://schemas.microsoft.com/office/word/2010/wordprocessingGroup" xmlns:wpi="http://schemas.microsoft.com/office/word/2010/wordprocessingInk" xmlns:wne="http://schemas.microsoft.com/office/word/2006/wordml" xmlns:wps="http://schemas.microsoft.com/office/word/2010/wordprocessingShape" mc:Ignorable="w14 wp14">
+  <w:p>
+    <w:pPr>
+      <w:pStyle w:val="Footer"/>
       <w:spacing w:before="240"/>
     </w:pPr>
     <w:r>
@@ -2669,6 +2744,16 @@
       </w:rPr>
       <w:t>.callistaenterprise.se</w:t>
     </w:r>
+  </w:p>
+</w:ftr>
+</file>
+
+<file path=word/footer3.xml><?xml version="1.0" encoding="utf-8"?>
+<w:ftr xmlns:wpc="http://schemas.microsoft.com/office/word/2010/wordprocessingCanvas" xmlns:mo="http://schemas.microsoft.com/office/mac/office/2008/main" xmlns:mc="http://schemas.openxmlformats.org/markup-compatibility/2006" xmlns:mv="urn:schemas-microsoft-com:mac:vml" xmlns:o="urn:schemas-microsoft-com:office:office" xmlns:r="http://schemas.openxmlformats.org/officeDocument/2006/relationships" xmlns:m="http://schemas.openxmlformats.org/officeDocument/2006/math" xmlns:v="urn:schemas-microsoft-com:vml" xmlns:wp14="http://schemas.microsoft.com/office/word/2010/wordprocessingDrawing" xmlns:wp="http://schemas.openxmlformats.org/drawingml/2006/wordprocessingDrawing" xmlns:w10="urn:schemas-microsoft-com:office:word" xmlns:w="http://schemas.openxmlformats.org/wordprocessingml/2006/main" xmlns:w14="http://schemas.microsoft.com/office/word/2010/wordml" xmlns:wpg="http://schemas.microsoft.com/office/word/2010/wordprocessingGroup" xmlns:wpi="http://schemas.microsoft.com/office/word/2010/wordprocessingInk" xmlns:wne="http://schemas.microsoft.com/office/word/2006/wordml" xmlns:wps="http://schemas.microsoft.com/office/word/2010/wordprocessingShape" mc:Ignorable="w14 wp14">
+  <w:p>
+    <w:pPr>
+      <w:pStyle w:val="Footer"/>
+    </w:pPr>
   </w:p>
 </w:ftr>
 </file>
@@ -2698,6 +2783,16 @@
     <w:pPr>
       <w:pStyle w:val="Header"/>
     </w:pPr>
+  </w:p>
+</w:hdr>
+</file>
+
+<file path=word/header2.xml><?xml version="1.0" encoding="utf-8"?>
+<w:hdr xmlns:wpc="http://schemas.microsoft.com/office/word/2010/wordprocessingCanvas" xmlns:mo="http://schemas.microsoft.com/office/mac/office/2008/main" xmlns:mc="http://schemas.openxmlformats.org/markup-compatibility/2006" xmlns:mv="urn:schemas-microsoft-com:mac:vml" xmlns:o="urn:schemas-microsoft-com:office:office" xmlns:r="http://schemas.openxmlformats.org/officeDocument/2006/relationships" xmlns:m="http://schemas.openxmlformats.org/officeDocument/2006/math" xmlns:v="urn:schemas-microsoft-com:vml" xmlns:wp14="http://schemas.microsoft.com/office/word/2010/wordprocessingDrawing" xmlns:wp="http://schemas.openxmlformats.org/drawingml/2006/wordprocessingDrawing" xmlns:w10="urn:schemas-microsoft-com:office:word" xmlns:w="http://schemas.openxmlformats.org/wordprocessingml/2006/main" xmlns:w14="http://schemas.microsoft.com/office/word/2010/wordml" xmlns:wpg="http://schemas.microsoft.com/office/word/2010/wordprocessingGroup" xmlns:wpi="http://schemas.microsoft.com/office/word/2010/wordprocessingInk" xmlns:wne="http://schemas.microsoft.com/office/word/2006/wordml" xmlns:wps="http://schemas.microsoft.com/office/word/2010/wordprocessingShape" mc:Ignorable="w14 wp14">
+  <w:p>
+    <w:pPr>
+      <w:pStyle w:val="Header"/>
+    </w:pPr>
     <w:r>
       <w:rPr>
         <w:noProof/>
@@ -2706,15 +2801,15 @@
       <mc:AlternateContent>
         <mc:Choice Requires="wps">
           <w:drawing>
-            <wp:anchor distT="152400" distB="152400" distL="152400" distR="152400" simplePos="0" relativeHeight="251661312" behindDoc="0" locked="0" layoutInCell="1" allowOverlap="1" wp14:anchorId="3C24AB88" wp14:editId="6A150A25">
+            <wp:anchor distT="152400" distB="152400" distL="152400" distR="152400" simplePos="0" relativeHeight="251661312" behindDoc="0" locked="0" layoutInCell="1" allowOverlap="1" wp14:anchorId="3C24AB88" wp14:editId="388B01E7">
               <wp:simplePos x="0" y="0"/>
               <wp:positionH relativeFrom="page">
                 <wp:posOffset>389255</wp:posOffset>
               </wp:positionH>
               <wp:positionV relativeFrom="page">
-                <wp:posOffset>342265</wp:posOffset>
+                <wp:posOffset>342264</wp:posOffset>
               </wp:positionV>
-              <wp:extent cx="2109060" cy="614864"/>
+              <wp:extent cx="2109060" cy="819963"/>
               <wp:effectExtent l="0" t="0" r="0" b="0"/>
               <wp:wrapThrough wrapText="bothSides" distL="152400" distR="152400">
                 <wp:wrapPolygon edited="1">
@@ -2734,7 +2829,7 @@
                     <wps:spPr>
                       <a:xfrm>
                         <a:off x="0" y="0"/>
-                        <a:ext cx="2109060" cy="614864"/>
+                        <a:ext cx="2109060" cy="819963"/>
                       </a:xfrm>
                       <a:prstGeom prst="rect">
                         <a:avLst/>
@@ -2779,11 +2874,24 @@
                           <w:pPr>
                             <w:pStyle w:val="Headertop"/>
                           </w:pPr>
+                          <w:r>
+                            <w:t>MHP-D-001 RA</w:t>
+                          </w:r>
+                        </w:p>
+                        <w:p>
+                          <w:pPr>
+                            <w:pStyle w:val="Headertop"/>
+                          </w:pPr>
                           <w:proofErr w:type="gramStart"/>
                           <w:r>
-                            <w:t>2015.02.23</w:t>
+                            <w:t>2015.03.30</w:t>
                           </w:r>
                           <w:proofErr w:type="gramEnd"/>
+                        </w:p>
+                        <w:p>
+                          <w:pPr>
+                            <w:pStyle w:val="Headertop"/>
+                          </w:pPr>
                         </w:p>
                       </w:txbxContent>
                     </wps:txbx>
@@ -2801,7 +2909,7 @@
         </mc:Choice>
         <mc:Fallback>
           <w:pict>
-            <v:rect id="officeArt object" o:spid="_x0000_s1026" style="position:absolute;left:0;text-align:left;margin-left:30.65pt;margin-top:26.95pt;width:166.05pt;height:48.4pt;z-index:251661312;visibility:visible;mso-wrap-style:square;mso-height-percent:0;mso-wrap-distance-left:12pt;mso-wrap-distance-top:12pt;mso-wrap-distance-right:12pt;mso-wrap-distance-bottom:12pt;mso-position-horizontal:absolute;mso-position-horizontal-relative:page;mso-position-vertical:absolute;mso-position-vertical-relative:page;mso-height-percent:0;mso-height-relative:margin;v-text-anchor:top" wrapcoords="0 0 0 21603 21599 21603 21599 0 0 0" o:gfxdata="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" mv:complextextbox="1" filled="f" stroked="f" strokeweight="1pt">
+            <v:rect id="officeArt object" o:spid="_x0000_s1026" style="position:absolute;left:0;text-align:left;margin-left:30.65pt;margin-top:26.95pt;width:166.05pt;height:64.55pt;z-index:251661312;visibility:visible;mso-wrap-style:square;mso-height-percent:0;mso-wrap-distance-left:12pt;mso-wrap-distance-top:12pt;mso-wrap-distance-right:12pt;mso-wrap-distance-bottom:12pt;mso-position-horizontal:absolute;mso-position-horizontal-relative:page;mso-position-vertical:absolute;mso-position-vertical-relative:page;mso-height-percent:0;mso-height-relative:margin;v-text-anchor:top" wrapcoords="0 -17 0 21586 21599 21586 21599 -17 0 -17" o:gfxdata="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" mv:complextextbox="1" filled="f" stroked="f" strokeweight="1pt">
               <v:stroke miterlimit="4"/>
               <v:textbox inset="4pt,4pt,4pt,4pt">
                 <w:txbxContent>
@@ -2831,11 +2939,24 @@
                     <w:pPr>
                       <w:pStyle w:val="Headertop"/>
                     </w:pPr>
+                    <w:r>
+                      <w:t>MHP-D-001 RA</w:t>
+                    </w:r>
+                  </w:p>
+                  <w:p>
+                    <w:pPr>
+                      <w:pStyle w:val="Headertop"/>
+                    </w:pPr>
                     <w:proofErr w:type="gramStart"/>
                     <w:r>
-                      <w:t>2015.02.23</w:t>
+                      <w:t>2015.03.30</w:t>
                     </w:r>
                     <w:proofErr w:type="gramEnd"/>
+                  </w:p>
+                  <w:p>
+                    <w:pPr>
+                      <w:pStyle w:val="Headertop"/>
+                    </w:pPr>
                   </w:p>
                 </w:txbxContent>
               </v:textbox>
@@ -2930,12 +3051,22 @@
 </w:hdr>
 </file>
 
+<file path=word/header3.xml><?xml version="1.0" encoding="utf-8"?>
+<w:hdr xmlns:wpc="http://schemas.microsoft.com/office/word/2010/wordprocessingCanvas" xmlns:mo="http://schemas.microsoft.com/office/mac/office/2008/main" xmlns:mc="http://schemas.openxmlformats.org/markup-compatibility/2006" xmlns:mv="urn:schemas-microsoft-com:mac:vml" xmlns:o="urn:schemas-microsoft-com:office:office" xmlns:r="http://schemas.openxmlformats.org/officeDocument/2006/relationships" xmlns:m="http://schemas.openxmlformats.org/officeDocument/2006/math" xmlns:v="urn:schemas-microsoft-com:vml" xmlns:wp14="http://schemas.microsoft.com/office/word/2010/wordprocessingDrawing" xmlns:wp="http://schemas.openxmlformats.org/drawingml/2006/wordprocessingDrawing" xmlns:w10="urn:schemas-microsoft-com:office:word" xmlns:w="http://schemas.openxmlformats.org/wordprocessingml/2006/main" xmlns:w14="http://schemas.microsoft.com/office/word/2010/wordml" xmlns:wpg="http://schemas.microsoft.com/office/word/2010/wordprocessingGroup" xmlns:wpi="http://schemas.microsoft.com/office/word/2010/wordprocessingInk" xmlns:wne="http://schemas.microsoft.com/office/word/2006/wordml" xmlns:wps="http://schemas.microsoft.com/office/word/2010/wordprocessingShape" mc:Ignorable="w14 wp14">
+  <w:p>
+    <w:pPr>
+      <w:pStyle w:val="Header"/>
+    </w:pPr>
+  </w:p>
+</w:hdr>
+</file>
+
 <file path=word/numbering.xml><?xml version="1.0" encoding="utf-8"?>
 <w:numbering xmlns:wpc="http://schemas.microsoft.com/office/word/2010/wordprocessingCanvas" xmlns:mo="http://schemas.microsoft.com/office/mac/office/2008/main" xmlns:mc="http://schemas.openxmlformats.org/markup-compatibility/2006" xmlns:mv="urn:schemas-microsoft-com:mac:vml" xmlns:o="urn:schemas-microsoft-com:office:office" xmlns:r="http://schemas.openxmlformats.org/officeDocument/2006/relationships" xmlns:m="http://schemas.openxmlformats.org/officeDocument/2006/math" xmlns:v="urn:schemas-microsoft-com:vml" xmlns:wp14="http://schemas.microsoft.com/office/word/2010/wordprocessingDrawing" xmlns:wp="http://schemas.openxmlformats.org/drawingml/2006/wordprocessingDrawing" xmlns:w10="urn:schemas-microsoft-com:office:word" xmlns:w="http://schemas.openxmlformats.org/wordprocessingml/2006/main" xmlns:w14="http://schemas.microsoft.com/office/word/2010/wordml" xmlns:wpg="http://schemas.microsoft.com/office/word/2010/wordprocessingGroup" xmlns:wpi="http://schemas.microsoft.com/office/word/2010/wordprocessingInk" xmlns:wne="http://schemas.microsoft.com/office/word/2006/wordml" xmlns:wps="http://schemas.microsoft.com/office/word/2010/wordprocessingShape" mc:Ignorable="w14 wp14">
   <w:abstractNum w:abstractNumId="0">
     <w:nsid w:val="FFFFFF1D"/>
     <w:multiLevelType w:val="multilevel"/>
-    <w:tmpl w:val="0B08B326"/>
+    <w:tmpl w:val="FBE6720C"/>
     <w:lvl w:ilvl="0">
       <w:start w:val="1"/>
       <w:numFmt w:val="bullet"/>

</xml_diff>